<commit_message>
Mise à jour du doc, exportation des nouvelles interfaces en PNG, ajout des noms des concepteur du jeu
</commit_message>
<xml_diff>
--- a/Maquette/Explication_Maquette.docx
+++ b/Maquette/Explication_Maquette.docx
@@ -45,6 +45,15 @@
     </w:p>
     <w:sdt>
       <w:sdtPr>
+        <w:rPr>
+          <w:rFonts w:asciiTheme="minorHAnsi" w:eastAsiaTheme="minorHAnsi" w:hAnsiTheme="minorHAnsi" w:cstheme="minorBidi"/>
+          <w:color w:val="auto"/>
+          <w:kern w:val="2"/>
+          <w:sz w:val="22"/>
+          <w:szCs w:val="22"/>
+          <w:lang w:eastAsia="en-US"/>
+          <w14:ligatures w14:val="standardContextual"/>
+        </w:rPr>
         <w:id w:val="1180860993"/>
         <w:docPartObj>
           <w:docPartGallery w:val="Table of Contents"/>
@@ -53,15 +62,8 @@
       </w:sdtPr>
       <w:sdtEndPr>
         <w:rPr>
-          <w:rFonts w:asciiTheme="minorHAnsi" w:eastAsiaTheme="minorHAnsi" w:hAnsiTheme="minorHAnsi" w:cstheme="minorBidi"/>
           <w:b/>
           <w:bCs/>
-          <w:color w:val="auto"/>
-          <w:kern w:val="2"/>
-          <w:sz w:val="22"/>
-          <w:szCs w:val="22"/>
-          <w:lang w:eastAsia="en-US"/>
-          <w14:ligatures w14:val="standardContextual"/>
         </w:rPr>
       </w:sdtEndPr>
       <w:sdtContent>
@@ -1438,20 +1440,11 @@
         </w:rPr>
         <w:br/>
       </w:r>
-    </w:p>
-    <w:p>
-      <w:pPr>
-        <w:rPr>
-          <w:sz w:val="28"/>
-          <w:szCs w:val="28"/>
-        </w:rPr>
-      </w:pPr>
-      <w:r>
-        <w:rPr>
-          <w:sz w:val="28"/>
-          <w:szCs w:val="28"/>
-        </w:rPr>
-        <w:lastRenderedPageBreak/>
+      <w:r>
+        <w:rPr>
+          <w:sz w:val="28"/>
+          <w:szCs w:val="28"/>
+        </w:rPr>
         <w:br w:type="page"/>
       </w:r>
     </w:p>
@@ -1851,29 +1844,20 @@
     </w:p>
     <w:p>
       <w:pPr>
-        <w:rPr>
-          <w:sz w:val="28"/>
-          <w:szCs w:val="28"/>
-        </w:rPr>
-      </w:pPr>
-      <w:r>
-        <w:rPr>
-          <w:sz w:val="28"/>
-          <w:szCs w:val="28"/>
-        </w:rPr>
-        <w:br w:type="page"/>
-      </w:r>
-    </w:p>
-    <w:p>
-      <w:pPr>
         <w:pStyle w:val="Titre1"/>
         <w:jc w:val="center"/>
         <w:rPr>
-          <w:sz w:val="36"/>
-          <w:szCs w:val="36"/>
-        </w:rPr>
-      </w:pPr>
-      <w:bookmarkStart w:id="4" w:name="_Toc132114793"/>
+          <w:sz w:val="28"/>
+          <w:szCs w:val="28"/>
+        </w:rPr>
+      </w:pPr>
+      <w:r>
+        <w:rPr>
+          <w:sz w:val="28"/>
+          <w:szCs w:val="28"/>
+        </w:rPr>
+        <w:br w:type="page"/>
+      </w:r>
       <w:r>
         <w:rPr>
           <w:noProof/>
@@ -1882,18 +1866,18 @@
         </w:rPr>
         <w:lastRenderedPageBreak/>
         <w:drawing>
-          <wp:anchor distT="0" distB="0" distL="114300" distR="114300" simplePos="0" relativeHeight="251662336" behindDoc="1" locked="0" layoutInCell="1" allowOverlap="1" wp14:anchorId="4C343EB3" wp14:editId="4D19FD95">
+          <wp:anchor distT="0" distB="0" distL="114300" distR="114300" simplePos="0" relativeHeight="251663360" behindDoc="1" locked="0" layoutInCell="1" allowOverlap="1" wp14:anchorId="50433AA8" wp14:editId="590CC9C3">
             <wp:simplePos x="0" y="0"/>
             <wp:positionH relativeFrom="margin">
               <wp:align>center</wp:align>
             </wp:positionH>
             <wp:positionV relativeFrom="paragraph">
-              <wp:posOffset>212725</wp:posOffset>
+              <wp:posOffset>197485</wp:posOffset>
             </wp:positionV>
             <wp:extent cx="3390925" cy="6905675"/>
             <wp:effectExtent l="0" t="0" r="0" b="0"/>
             <wp:wrapNone/>
-            <wp:docPr id="6" name="Image 6"/>
+            <wp:docPr id="7" name="Image 7"/>
             <wp:cNvGraphicFramePr>
               <a:graphicFrameLocks xmlns:a="http://schemas.openxmlformats.org/drawingml/2006/main" noChangeAspect="1"/>
             </wp:cNvGraphicFramePr>
@@ -1901,7 +1885,7 @@
               <a:graphicData uri="http://schemas.openxmlformats.org/drawingml/2006/picture">
                 <pic:pic xmlns:pic="http://schemas.openxmlformats.org/drawingml/2006/picture">
                   <pic:nvPicPr>
-                    <pic:cNvPr id="6" name="Image 6"/>
+                    <pic:cNvPr id="7" name="Image 7"/>
                     <pic:cNvPicPr/>
                   </pic:nvPicPr>
                   <pic:blipFill>
@@ -1938,292 +1922,593 @@
         </w:rPr>
         <w:t>Règles</w:t>
       </w:r>
+    </w:p>
+    <w:p>
+      <w:pPr>
+        <w:rPr>
+          <w:sz w:val="28"/>
+          <w:szCs w:val="28"/>
+        </w:rPr>
+      </w:pPr>
+    </w:p>
+    <w:p>
+      <w:pPr>
+        <w:rPr>
+          <w:sz w:val="28"/>
+          <w:szCs w:val="28"/>
+        </w:rPr>
+      </w:pPr>
+    </w:p>
+    <w:p>
+      <w:pPr>
+        <w:rPr>
+          <w:sz w:val="28"/>
+          <w:szCs w:val="28"/>
+        </w:rPr>
+      </w:pPr>
+    </w:p>
+    <w:p>
+      <w:pPr>
+        <w:rPr>
+          <w:sz w:val="28"/>
+          <w:szCs w:val="28"/>
+        </w:rPr>
+      </w:pPr>
+    </w:p>
+    <w:p>
+      <w:pPr>
+        <w:rPr>
+          <w:sz w:val="28"/>
+          <w:szCs w:val="28"/>
+        </w:rPr>
+      </w:pPr>
+    </w:p>
+    <w:p>
+      <w:pPr>
+        <w:rPr>
+          <w:sz w:val="28"/>
+          <w:szCs w:val="28"/>
+        </w:rPr>
+      </w:pPr>
+    </w:p>
+    <w:p>
+      <w:pPr>
+        <w:rPr>
+          <w:sz w:val="28"/>
+          <w:szCs w:val="28"/>
+        </w:rPr>
+      </w:pPr>
+    </w:p>
+    <w:p>
+      <w:pPr>
+        <w:rPr>
+          <w:sz w:val="28"/>
+          <w:szCs w:val="28"/>
+        </w:rPr>
+      </w:pPr>
+    </w:p>
+    <w:p>
+      <w:pPr>
+        <w:rPr>
+          <w:sz w:val="28"/>
+          <w:szCs w:val="28"/>
+        </w:rPr>
+      </w:pPr>
+    </w:p>
+    <w:p>
+      <w:pPr>
+        <w:rPr>
+          <w:sz w:val="28"/>
+          <w:szCs w:val="28"/>
+        </w:rPr>
+      </w:pPr>
+    </w:p>
+    <w:p>
+      <w:pPr>
+        <w:rPr>
+          <w:sz w:val="28"/>
+          <w:szCs w:val="28"/>
+        </w:rPr>
+      </w:pPr>
+    </w:p>
+    <w:p>
+      <w:pPr>
+        <w:rPr>
+          <w:sz w:val="28"/>
+          <w:szCs w:val="28"/>
+        </w:rPr>
+      </w:pPr>
+    </w:p>
+    <w:p>
+      <w:pPr>
+        <w:rPr>
+          <w:sz w:val="28"/>
+          <w:szCs w:val="28"/>
+        </w:rPr>
+      </w:pPr>
+    </w:p>
+    <w:p>
+      <w:pPr>
+        <w:rPr>
+          <w:sz w:val="28"/>
+          <w:szCs w:val="28"/>
+        </w:rPr>
+      </w:pPr>
+    </w:p>
+    <w:p>
+      <w:pPr>
+        <w:rPr>
+          <w:sz w:val="28"/>
+          <w:szCs w:val="28"/>
+        </w:rPr>
+      </w:pPr>
+    </w:p>
+    <w:p>
+      <w:pPr>
+        <w:rPr>
+          <w:sz w:val="28"/>
+          <w:szCs w:val="28"/>
+        </w:rPr>
+      </w:pPr>
+    </w:p>
+    <w:p>
+      <w:pPr>
+        <w:rPr>
+          <w:sz w:val="28"/>
+          <w:szCs w:val="28"/>
+        </w:rPr>
+      </w:pPr>
+    </w:p>
+    <w:p>
+      <w:pPr>
+        <w:rPr>
+          <w:sz w:val="28"/>
+          <w:szCs w:val="28"/>
+        </w:rPr>
+      </w:pPr>
+    </w:p>
+    <w:p>
+      <w:pPr>
+        <w:rPr>
+          <w:sz w:val="28"/>
+          <w:szCs w:val="28"/>
+        </w:rPr>
+      </w:pPr>
+    </w:p>
+    <w:p>
+      <w:pPr>
+        <w:rPr>
+          <w:sz w:val="28"/>
+          <w:szCs w:val="28"/>
+        </w:rPr>
+      </w:pPr>
+    </w:p>
+    <w:p>
+      <w:pPr>
+        <w:rPr>
+          <w:sz w:val="28"/>
+          <w:szCs w:val="28"/>
+        </w:rPr>
+      </w:pPr>
+    </w:p>
+    <w:p>
+      <w:pPr>
+        <w:rPr>
+          <w:sz w:val="28"/>
+          <w:szCs w:val="28"/>
+        </w:rPr>
+      </w:pPr>
+      <w:r>
+        <w:rPr>
+          <w:sz w:val="28"/>
+          <w:szCs w:val="28"/>
+        </w:rPr>
+        <w:t>C’est l’interface qui s’affichera lorsque l’utilisateur cliquera sur le bouton « Règles »</w:t>
+      </w:r>
+    </w:p>
+    <w:p>
+      <w:pPr>
+        <w:rPr>
+          <w:sz w:val="28"/>
+          <w:szCs w:val="28"/>
+        </w:rPr>
+      </w:pPr>
+      <w:r>
+        <w:rPr>
+          <w:sz w:val="28"/>
+          <w:szCs w:val="28"/>
+        </w:rPr>
+        <w:t>Les deux croix sont des images d’une carte et d’un véhicule.</w:t>
+      </w:r>
+      <w:r>
+        <w:rPr>
+          <w:sz w:val="28"/>
+          <w:szCs w:val="28"/>
+        </w:rPr>
+        <w:br w:type="page"/>
+      </w:r>
+    </w:p>
+    <w:p>
+      <w:pPr>
+        <w:pStyle w:val="Titre1"/>
+        <w:jc w:val="center"/>
+        <w:rPr>
+          <w:sz w:val="36"/>
+          <w:szCs w:val="36"/>
+        </w:rPr>
+      </w:pPr>
+      <w:bookmarkStart w:id="4" w:name="_Toc132114793"/>
+      <w:r>
+        <w:rPr>
+          <w:noProof/>
+          <w:sz w:val="36"/>
+          <w:szCs w:val="36"/>
+        </w:rPr>
+        <w:lastRenderedPageBreak/>
+        <w:drawing>
+          <wp:anchor distT="0" distB="0" distL="114300" distR="114300" simplePos="0" relativeHeight="251662336" behindDoc="1" locked="0" layoutInCell="1" allowOverlap="1" wp14:anchorId="46F30D74" wp14:editId="0CFD1B59">
+            <wp:simplePos x="0" y="0"/>
+            <wp:positionH relativeFrom="margin">
+              <wp:align>center</wp:align>
+            </wp:positionH>
+            <wp:positionV relativeFrom="paragraph">
+              <wp:posOffset>296545</wp:posOffset>
+            </wp:positionV>
+            <wp:extent cx="3390925" cy="6905675"/>
+            <wp:effectExtent l="0" t="0" r="0" b="0"/>
+            <wp:wrapNone/>
+            <wp:docPr id="5" name="Image 5"/>
+            <wp:cNvGraphicFramePr>
+              <a:graphicFrameLocks xmlns:a="http://schemas.openxmlformats.org/drawingml/2006/main" noChangeAspect="1"/>
+            </wp:cNvGraphicFramePr>
+            <a:graphic xmlns:a="http://schemas.openxmlformats.org/drawingml/2006/main">
+              <a:graphicData uri="http://schemas.openxmlformats.org/drawingml/2006/picture">
+                <pic:pic xmlns:pic="http://schemas.openxmlformats.org/drawingml/2006/picture">
+                  <pic:nvPicPr>
+                    <pic:cNvPr id="5" name="Image 5"/>
+                    <pic:cNvPicPr/>
+                  </pic:nvPicPr>
+                  <pic:blipFill>
+                    <a:blip r:embed="rId10">
+                      <a:extLst>
+                        <a:ext uri="{28A0092B-C50C-407E-A947-70E740481C1C}">
+                          <a14:useLocalDpi xmlns:a14="http://schemas.microsoft.com/office/drawing/2010/main" val="0"/>
+                        </a:ext>
+                      </a:extLst>
+                    </a:blip>
+                    <a:stretch>
+                      <a:fillRect/>
+                    </a:stretch>
+                  </pic:blipFill>
+                  <pic:spPr>
+                    <a:xfrm>
+                      <a:off x="0" y="0"/>
+                      <a:ext cx="3390925" cy="6905675"/>
+                    </a:xfrm>
+                    <a:prstGeom prst="rect">
+                      <a:avLst/>
+                    </a:prstGeom>
+                  </pic:spPr>
+                </pic:pic>
+              </a:graphicData>
+            </a:graphic>
+          </wp:anchor>
+        </w:drawing>
+      </w:r>
+      <w:r>
+        <w:rPr>
+          <w:sz w:val="36"/>
+          <w:szCs w:val="36"/>
+        </w:rPr>
+        <w:t>Règles</w:t>
+      </w:r>
       <w:bookmarkEnd w:id="4"/>
-    </w:p>
-    <w:p>
-      <w:pPr>
-        <w:spacing w:after="0"/>
-        <w:rPr>
-          <w:sz w:val="28"/>
-          <w:szCs w:val="28"/>
-        </w:rPr>
-      </w:pPr>
-    </w:p>
-    <w:p>
-      <w:pPr>
-        <w:spacing w:after="0"/>
-        <w:rPr>
-          <w:sz w:val="28"/>
-          <w:szCs w:val="28"/>
-        </w:rPr>
-      </w:pPr>
-    </w:p>
-    <w:p>
-      <w:pPr>
-        <w:spacing w:after="0"/>
-        <w:rPr>
-          <w:sz w:val="28"/>
-          <w:szCs w:val="28"/>
-        </w:rPr>
-      </w:pPr>
-    </w:p>
-    <w:p>
-      <w:pPr>
-        <w:spacing w:after="0"/>
-        <w:rPr>
-          <w:sz w:val="28"/>
-          <w:szCs w:val="28"/>
-        </w:rPr>
-      </w:pPr>
-    </w:p>
-    <w:p>
-      <w:pPr>
-        <w:spacing w:after="0"/>
-        <w:rPr>
-          <w:sz w:val="28"/>
-          <w:szCs w:val="28"/>
-        </w:rPr>
-      </w:pPr>
-    </w:p>
-    <w:p>
-      <w:pPr>
-        <w:spacing w:after="0"/>
-        <w:rPr>
-          <w:sz w:val="28"/>
-          <w:szCs w:val="28"/>
-        </w:rPr>
-      </w:pPr>
-    </w:p>
-    <w:p>
-      <w:pPr>
-        <w:spacing w:after="0"/>
-        <w:rPr>
-          <w:sz w:val="28"/>
-          <w:szCs w:val="28"/>
-        </w:rPr>
-      </w:pPr>
-    </w:p>
-    <w:p>
-      <w:pPr>
-        <w:spacing w:after="0"/>
-        <w:rPr>
-          <w:sz w:val="28"/>
-          <w:szCs w:val="28"/>
-        </w:rPr>
-      </w:pPr>
-    </w:p>
-    <w:p>
-      <w:pPr>
-        <w:spacing w:after="0"/>
-        <w:rPr>
-          <w:sz w:val="28"/>
-          <w:szCs w:val="28"/>
-        </w:rPr>
-      </w:pPr>
-    </w:p>
-    <w:p>
-      <w:pPr>
-        <w:spacing w:after="0"/>
-        <w:rPr>
-          <w:sz w:val="28"/>
-          <w:szCs w:val="28"/>
-        </w:rPr>
-      </w:pPr>
-    </w:p>
-    <w:p>
-      <w:pPr>
-        <w:spacing w:after="0"/>
-        <w:rPr>
-          <w:sz w:val="28"/>
-          <w:szCs w:val="28"/>
-        </w:rPr>
-      </w:pPr>
-    </w:p>
-    <w:p>
-      <w:pPr>
-        <w:spacing w:after="0"/>
-        <w:rPr>
-          <w:sz w:val="28"/>
-          <w:szCs w:val="28"/>
-        </w:rPr>
-      </w:pPr>
-    </w:p>
-    <w:p>
-      <w:pPr>
-        <w:spacing w:after="0"/>
-        <w:rPr>
-          <w:sz w:val="28"/>
-          <w:szCs w:val="28"/>
-        </w:rPr>
-      </w:pPr>
-    </w:p>
-    <w:p>
-      <w:pPr>
-        <w:spacing w:after="0"/>
-        <w:rPr>
-          <w:sz w:val="28"/>
-          <w:szCs w:val="28"/>
-        </w:rPr>
-      </w:pPr>
-    </w:p>
-    <w:p>
-      <w:pPr>
-        <w:spacing w:after="0"/>
-        <w:rPr>
-          <w:sz w:val="28"/>
-          <w:szCs w:val="28"/>
-        </w:rPr>
-      </w:pPr>
-    </w:p>
-    <w:p>
-      <w:pPr>
-        <w:spacing w:after="0"/>
-        <w:rPr>
-          <w:sz w:val="28"/>
-          <w:szCs w:val="28"/>
-        </w:rPr>
-      </w:pPr>
-    </w:p>
-    <w:p>
-      <w:pPr>
-        <w:spacing w:after="0"/>
-        <w:rPr>
-          <w:sz w:val="28"/>
-          <w:szCs w:val="28"/>
-        </w:rPr>
-      </w:pPr>
-    </w:p>
-    <w:p>
-      <w:pPr>
-        <w:spacing w:after="0"/>
-        <w:rPr>
-          <w:sz w:val="28"/>
-          <w:szCs w:val="28"/>
-        </w:rPr>
-      </w:pPr>
-    </w:p>
-    <w:p>
-      <w:pPr>
-        <w:spacing w:after="0"/>
-        <w:rPr>
-          <w:sz w:val="28"/>
-          <w:szCs w:val="28"/>
-        </w:rPr>
-      </w:pPr>
-    </w:p>
-    <w:p>
-      <w:pPr>
-        <w:spacing w:after="0"/>
-        <w:rPr>
-          <w:sz w:val="28"/>
-          <w:szCs w:val="28"/>
-        </w:rPr>
-      </w:pPr>
-    </w:p>
-    <w:p>
-      <w:pPr>
-        <w:spacing w:after="0"/>
-        <w:rPr>
-          <w:sz w:val="28"/>
-          <w:szCs w:val="28"/>
-        </w:rPr>
-      </w:pPr>
-    </w:p>
-    <w:p>
-      <w:pPr>
-        <w:spacing w:after="0"/>
-        <w:rPr>
-          <w:sz w:val="28"/>
-          <w:szCs w:val="28"/>
-        </w:rPr>
-      </w:pPr>
-    </w:p>
-    <w:p>
-      <w:pPr>
-        <w:spacing w:after="0"/>
-        <w:rPr>
-          <w:sz w:val="28"/>
-          <w:szCs w:val="28"/>
-        </w:rPr>
-      </w:pPr>
-    </w:p>
-    <w:p>
-      <w:pPr>
-        <w:spacing w:after="0"/>
-        <w:rPr>
-          <w:sz w:val="28"/>
-          <w:szCs w:val="28"/>
-        </w:rPr>
-      </w:pPr>
-    </w:p>
-    <w:p>
-      <w:pPr>
-        <w:spacing w:after="0"/>
-        <w:rPr>
-          <w:sz w:val="28"/>
-          <w:szCs w:val="28"/>
-        </w:rPr>
-      </w:pPr>
-    </w:p>
-    <w:p>
-      <w:pPr>
-        <w:spacing w:after="0"/>
-        <w:rPr>
-          <w:sz w:val="28"/>
-          <w:szCs w:val="28"/>
-        </w:rPr>
-      </w:pPr>
-    </w:p>
-    <w:p>
-      <w:pPr>
-        <w:spacing w:after="0"/>
-        <w:rPr>
-          <w:sz w:val="28"/>
-          <w:szCs w:val="28"/>
-        </w:rPr>
-      </w:pPr>
-    </w:p>
-    <w:p>
-      <w:pPr>
-        <w:spacing w:after="0"/>
-        <w:rPr>
-          <w:sz w:val="28"/>
-          <w:szCs w:val="28"/>
-        </w:rPr>
-      </w:pPr>
-    </w:p>
-    <w:p>
-      <w:pPr>
-        <w:spacing w:after="0"/>
-        <w:rPr>
-          <w:sz w:val="28"/>
-          <w:szCs w:val="28"/>
-        </w:rPr>
-      </w:pPr>
-    </w:p>
-    <w:p>
-      <w:pPr>
-        <w:spacing w:after="0"/>
-        <w:rPr>
-          <w:sz w:val="28"/>
-          <w:szCs w:val="28"/>
-        </w:rPr>
-      </w:pPr>
-    </w:p>
-    <w:p>
-      <w:pPr>
-        <w:spacing w:after="0"/>
-        <w:rPr>
-          <w:sz w:val="28"/>
-          <w:szCs w:val="28"/>
-        </w:rPr>
-      </w:pPr>
-      <w:r>
-        <w:rPr>
-          <w:sz w:val="28"/>
-          <w:szCs w:val="28"/>
-        </w:rPr>
-        <w:t>C’est l’interface qui s’affichera lorsque le joueur aura cliqué sur le bouton « Règles ».</w:t>
+      <w:r>
+        <w:rPr>
+          <w:sz w:val="36"/>
+          <w:szCs w:val="36"/>
+        </w:rPr>
+        <w:t xml:space="preserve"> - Cartes</w:t>
+      </w:r>
+    </w:p>
+    <w:p>
+      <w:pPr>
+        <w:spacing w:after="0"/>
+        <w:rPr>
+          <w:sz w:val="28"/>
+          <w:szCs w:val="28"/>
+        </w:rPr>
+      </w:pPr>
+    </w:p>
+    <w:p>
+      <w:pPr>
+        <w:spacing w:after="0"/>
+        <w:rPr>
+          <w:sz w:val="28"/>
+          <w:szCs w:val="28"/>
+        </w:rPr>
+      </w:pPr>
+    </w:p>
+    <w:p>
+      <w:pPr>
+        <w:spacing w:after="0"/>
+        <w:rPr>
+          <w:sz w:val="28"/>
+          <w:szCs w:val="28"/>
+        </w:rPr>
+      </w:pPr>
+    </w:p>
+    <w:p>
+      <w:pPr>
+        <w:spacing w:after="0"/>
+        <w:rPr>
+          <w:sz w:val="28"/>
+          <w:szCs w:val="28"/>
+        </w:rPr>
+      </w:pPr>
+    </w:p>
+    <w:p>
+      <w:pPr>
+        <w:spacing w:after="0"/>
+        <w:rPr>
+          <w:sz w:val="28"/>
+          <w:szCs w:val="28"/>
+        </w:rPr>
+      </w:pPr>
+    </w:p>
+    <w:p>
+      <w:pPr>
+        <w:spacing w:after="0"/>
+        <w:rPr>
+          <w:sz w:val="28"/>
+          <w:szCs w:val="28"/>
+        </w:rPr>
+      </w:pPr>
+    </w:p>
+    <w:p>
+      <w:pPr>
+        <w:spacing w:after="0"/>
+        <w:rPr>
+          <w:sz w:val="28"/>
+          <w:szCs w:val="28"/>
+        </w:rPr>
+      </w:pPr>
+    </w:p>
+    <w:p>
+      <w:pPr>
+        <w:spacing w:after="0"/>
+        <w:rPr>
+          <w:sz w:val="28"/>
+          <w:szCs w:val="28"/>
+        </w:rPr>
+      </w:pPr>
+    </w:p>
+    <w:p>
+      <w:pPr>
+        <w:spacing w:after="0"/>
+        <w:rPr>
+          <w:sz w:val="28"/>
+          <w:szCs w:val="28"/>
+        </w:rPr>
+      </w:pPr>
+    </w:p>
+    <w:p>
+      <w:pPr>
+        <w:spacing w:after="0"/>
+        <w:rPr>
+          <w:sz w:val="28"/>
+          <w:szCs w:val="28"/>
+        </w:rPr>
+      </w:pPr>
+    </w:p>
+    <w:p>
+      <w:pPr>
+        <w:spacing w:after="0"/>
+        <w:rPr>
+          <w:sz w:val="28"/>
+          <w:szCs w:val="28"/>
+        </w:rPr>
+      </w:pPr>
+    </w:p>
+    <w:p>
+      <w:pPr>
+        <w:spacing w:after="0"/>
+        <w:rPr>
+          <w:sz w:val="28"/>
+          <w:szCs w:val="28"/>
+        </w:rPr>
+      </w:pPr>
+    </w:p>
+    <w:p>
+      <w:pPr>
+        <w:spacing w:after="0"/>
+        <w:rPr>
+          <w:sz w:val="28"/>
+          <w:szCs w:val="28"/>
+        </w:rPr>
+      </w:pPr>
+    </w:p>
+    <w:p>
+      <w:pPr>
+        <w:spacing w:after="0"/>
+        <w:rPr>
+          <w:sz w:val="28"/>
+          <w:szCs w:val="28"/>
+        </w:rPr>
+      </w:pPr>
+    </w:p>
+    <w:p>
+      <w:pPr>
+        <w:spacing w:after="0"/>
+        <w:rPr>
+          <w:sz w:val="28"/>
+          <w:szCs w:val="28"/>
+        </w:rPr>
+      </w:pPr>
+    </w:p>
+    <w:p>
+      <w:pPr>
+        <w:spacing w:after="0"/>
+        <w:rPr>
+          <w:sz w:val="28"/>
+          <w:szCs w:val="28"/>
+        </w:rPr>
+      </w:pPr>
+    </w:p>
+    <w:p>
+      <w:pPr>
+        <w:spacing w:after="0"/>
+        <w:rPr>
+          <w:sz w:val="28"/>
+          <w:szCs w:val="28"/>
+        </w:rPr>
+      </w:pPr>
+    </w:p>
+    <w:p>
+      <w:pPr>
+        <w:spacing w:after="0"/>
+        <w:rPr>
+          <w:sz w:val="28"/>
+          <w:szCs w:val="28"/>
+        </w:rPr>
+      </w:pPr>
+    </w:p>
+    <w:p>
+      <w:pPr>
+        <w:spacing w:after="0"/>
+        <w:rPr>
+          <w:sz w:val="28"/>
+          <w:szCs w:val="28"/>
+        </w:rPr>
+      </w:pPr>
+    </w:p>
+    <w:p>
+      <w:pPr>
+        <w:spacing w:after="0"/>
+        <w:rPr>
+          <w:sz w:val="28"/>
+          <w:szCs w:val="28"/>
+        </w:rPr>
+      </w:pPr>
+    </w:p>
+    <w:p>
+      <w:pPr>
+        <w:spacing w:after="0"/>
+        <w:rPr>
+          <w:sz w:val="28"/>
+          <w:szCs w:val="28"/>
+        </w:rPr>
+      </w:pPr>
+    </w:p>
+    <w:p>
+      <w:pPr>
+        <w:spacing w:after="0"/>
+        <w:rPr>
+          <w:sz w:val="28"/>
+          <w:szCs w:val="28"/>
+        </w:rPr>
+      </w:pPr>
+    </w:p>
+    <w:p>
+      <w:pPr>
+        <w:spacing w:after="0"/>
+        <w:rPr>
+          <w:sz w:val="28"/>
+          <w:szCs w:val="28"/>
+        </w:rPr>
+      </w:pPr>
+    </w:p>
+    <w:p>
+      <w:pPr>
+        <w:spacing w:after="0"/>
+        <w:rPr>
+          <w:sz w:val="28"/>
+          <w:szCs w:val="28"/>
+        </w:rPr>
+      </w:pPr>
+    </w:p>
+    <w:p>
+      <w:pPr>
+        <w:spacing w:after="0"/>
+        <w:rPr>
+          <w:sz w:val="28"/>
+          <w:szCs w:val="28"/>
+        </w:rPr>
+      </w:pPr>
+    </w:p>
+    <w:p>
+      <w:pPr>
+        <w:spacing w:after="0"/>
+        <w:rPr>
+          <w:sz w:val="28"/>
+          <w:szCs w:val="28"/>
+        </w:rPr>
+      </w:pPr>
+    </w:p>
+    <w:p>
+      <w:pPr>
+        <w:spacing w:after="0"/>
+        <w:rPr>
+          <w:sz w:val="28"/>
+          <w:szCs w:val="28"/>
+        </w:rPr>
+      </w:pPr>
+    </w:p>
+    <w:p>
+      <w:pPr>
+        <w:spacing w:after="0"/>
+        <w:rPr>
+          <w:sz w:val="28"/>
+          <w:szCs w:val="28"/>
+        </w:rPr>
+      </w:pPr>
+    </w:p>
+    <w:p>
+      <w:pPr>
+        <w:spacing w:after="0"/>
+        <w:rPr>
+          <w:sz w:val="28"/>
+          <w:szCs w:val="28"/>
+        </w:rPr>
+      </w:pPr>
+    </w:p>
+    <w:p>
+      <w:pPr>
+        <w:spacing w:after="0"/>
+        <w:rPr>
+          <w:sz w:val="28"/>
+          <w:szCs w:val="28"/>
+        </w:rPr>
+      </w:pPr>
+    </w:p>
+    <w:p>
+      <w:pPr>
+        <w:spacing w:after="0"/>
+        <w:rPr>
+          <w:sz w:val="28"/>
+          <w:szCs w:val="28"/>
+        </w:rPr>
+      </w:pPr>
+      <w:r>
+        <w:rPr>
+          <w:sz w:val="28"/>
+          <w:szCs w:val="28"/>
+        </w:rPr>
+        <w:t>C’est l’interface qui s’affichera lorsque le joueur aura cliqué sur le bouton « </w:t>
+      </w:r>
+      <w:r>
+        <w:rPr>
+          <w:sz w:val="28"/>
+          <w:szCs w:val="28"/>
+        </w:rPr>
+        <w:t>Cartes</w:t>
+      </w:r>
+      <w:r>
+        <w:rPr>
+          <w:sz w:val="28"/>
+          <w:szCs w:val="28"/>
+        </w:rPr>
+        <w:t> ».</w:t>
       </w:r>
     </w:p>
     <w:p>
@@ -2240,6 +2525,333 @@
           <w:szCs w:val="28"/>
         </w:rPr>
         <w:t>La croix au milieu représente l’image de la carte à afficher.</w:t>
+      </w:r>
+    </w:p>
+    <w:p>
+      <w:pPr>
+        <w:spacing w:after="0"/>
+        <w:rPr>
+          <w:sz w:val="28"/>
+          <w:szCs w:val="28"/>
+        </w:rPr>
+      </w:pPr>
+      <w:r>
+        <w:rPr>
+          <w:sz w:val="28"/>
+          <w:szCs w:val="28"/>
+        </w:rPr>
+        <w:t>Le texte sous le nom de la carte explique ce que fait la carte.</w:t>
+      </w:r>
+    </w:p>
+    <w:p>
+      <w:pPr>
+        <w:spacing w:after="0"/>
+        <w:rPr>
+          <w:sz w:val="28"/>
+          <w:szCs w:val="28"/>
+        </w:rPr>
+      </w:pPr>
+      <w:r>
+        <w:rPr>
+          <w:sz w:val="28"/>
+          <w:szCs w:val="28"/>
+        </w:rPr>
+        <w:t>L’utilisateur peut naviguer d’une carte à l’autre en cliquant sur les boutons « &lt; » ou « &gt; ».</w:t>
+      </w:r>
+    </w:p>
+    <w:p>
+      <w:pPr>
+        <w:pStyle w:val="Titre1"/>
+        <w:jc w:val="center"/>
+        <w:rPr>
+          <w:sz w:val="28"/>
+          <w:szCs w:val="28"/>
+        </w:rPr>
+      </w:pPr>
+      <w:r>
+        <w:rPr>
+          <w:sz w:val="28"/>
+          <w:szCs w:val="28"/>
+        </w:rPr>
+        <w:br w:type="page"/>
+      </w:r>
+      <w:r>
+        <w:rPr>
+          <w:noProof/>
+          <w:sz w:val="36"/>
+          <w:szCs w:val="36"/>
+        </w:rPr>
+        <w:lastRenderedPageBreak/>
+        <w:drawing>
+          <wp:anchor distT="0" distB="0" distL="114300" distR="114300" simplePos="0" relativeHeight="251664384" behindDoc="1" locked="0" layoutInCell="1" allowOverlap="1" wp14:anchorId="1556EFDA" wp14:editId="1CE3CA69">
+            <wp:simplePos x="0" y="0"/>
+            <wp:positionH relativeFrom="margin">
+              <wp:align>center</wp:align>
+            </wp:positionH>
+            <wp:positionV relativeFrom="paragraph">
+              <wp:posOffset>227965</wp:posOffset>
+            </wp:positionV>
+            <wp:extent cx="3390925" cy="6905675"/>
+            <wp:effectExtent l="0" t="0" r="0" b="0"/>
+            <wp:wrapNone/>
+            <wp:docPr id="8" name="Image 8"/>
+            <wp:cNvGraphicFramePr>
+              <a:graphicFrameLocks xmlns:a="http://schemas.openxmlformats.org/drawingml/2006/main" noChangeAspect="1"/>
+            </wp:cNvGraphicFramePr>
+            <a:graphic xmlns:a="http://schemas.openxmlformats.org/drawingml/2006/main">
+              <a:graphicData uri="http://schemas.openxmlformats.org/drawingml/2006/picture">
+                <pic:pic xmlns:pic="http://schemas.openxmlformats.org/drawingml/2006/picture">
+                  <pic:nvPicPr>
+                    <pic:cNvPr id="8" name="Image 8"/>
+                    <pic:cNvPicPr/>
+                  </pic:nvPicPr>
+                  <pic:blipFill>
+                    <a:blip r:embed="rId11">
+                      <a:extLst>
+                        <a:ext uri="{28A0092B-C50C-407E-A947-70E740481C1C}">
+                          <a14:useLocalDpi xmlns:a14="http://schemas.microsoft.com/office/drawing/2010/main" val="0"/>
+                        </a:ext>
+                      </a:extLst>
+                    </a:blip>
+                    <a:stretch>
+                      <a:fillRect/>
+                    </a:stretch>
+                  </pic:blipFill>
+                  <pic:spPr>
+                    <a:xfrm>
+                      <a:off x="0" y="0"/>
+                      <a:ext cx="3390925" cy="6905675"/>
+                    </a:xfrm>
+                    <a:prstGeom prst="rect">
+                      <a:avLst/>
+                    </a:prstGeom>
+                  </pic:spPr>
+                </pic:pic>
+              </a:graphicData>
+            </a:graphic>
+          </wp:anchor>
+        </w:drawing>
+      </w:r>
+      <w:r>
+        <w:rPr>
+          <w:sz w:val="36"/>
+          <w:szCs w:val="36"/>
+        </w:rPr>
+        <w:t>Règles – Véhicule</w:t>
+      </w:r>
+    </w:p>
+    <w:p>
+      <w:pPr>
+        <w:rPr>
+          <w:sz w:val="28"/>
+          <w:szCs w:val="28"/>
+        </w:rPr>
+      </w:pPr>
+    </w:p>
+    <w:p>
+      <w:pPr>
+        <w:rPr>
+          <w:sz w:val="28"/>
+          <w:szCs w:val="28"/>
+        </w:rPr>
+      </w:pPr>
+    </w:p>
+    <w:p>
+      <w:pPr>
+        <w:rPr>
+          <w:sz w:val="28"/>
+          <w:szCs w:val="28"/>
+        </w:rPr>
+      </w:pPr>
+    </w:p>
+    <w:p>
+      <w:pPr>
+        <w:rPr>
+          <w:sz w:val="28"/>
+          <w:szCs w:val="28"/>
+        </w:rPr>
+      </w:pPr>
+    </w:p>
+    <w:p>
+      <w:pPr>
+        <w:rPr>
+          <w:sz w:val="28"/>
+          <w:szCs w:val="28"/>
+        </w:rPr>
+      </w:pPr>
+    </w:p>
+    <w:p>
+      <w:pPr>
+        <w:rPr>
+          <w:sz w:val="28"/>
+          <w:szCs w:val="28"/>
+        </w:rPr>
+      </w:pPr>
+    </w:p>
+    <w:p>
+      <w:pPr>
+        <w:rPr>
+          <w:sz w:val="28"/>
+          <w:szCs w:val="28"/>
+        </w:rPr>
+      </w:pPr>
+    </w:p>
+    <w:p>
+      <w:pPr>
+        <w:rPr>
+          <w:sz w:val="28"/>
+          <w:szCs w:val="28"/>
+        </w:rPr>
+      </w:pPr>
+    </w:p>
+    <w:p>
+      <w:pPr>
+        <w:rPr>
+          <w:sz w:val="28"/>
+          <w:szCs w:val="28"/>
+        </w:rPr>
+      </w:pPr>
+    </w:p>
+    <w:p>
+      <w:pPr>
+        <w:rPr>
+          <w:sz w:val="28"/>
+          <w:szCs w:val="28"/>
+        </w:rPr>
+      </w:pPr>
+    </w:p>
+    <w:p>
+      <w:pPr>
+        <w:rPr>
+          <w:sz w:val="28"/>
+          <w:szCs w:val="28"/>
+        </w:rPr>
+      </w:pPr>
+    </w:p>
+    <w:p>
+      <w:pPr>
+        <w:rPr>
+          <w:sz w:val="28"/>
+          <w:szCs w:val="28"/>
+        </w:rPr>
+      </w:pPr>
+    </w:p>
+    <w:p>
+      <w:pPr>
+        <w:rPr>
+          <w:sz w:val="28"/>
+          <w:szCs w:val="28"/>
+        </w:rPr>
+      </w:pPr>
+    </w:p>
+    <w:p>
+      <w:pPr>
+        <w:rPr>
+          <w:sz w:val="28"/>
+          <w:szCs w:val="28"/>
+        </w:rPr>
+      </w:pPr>
+    </w:p>
+    <w:p>
+      <w:pPr>
+        <w:rPr>
+          <w:sz w:val="28"/>
+          <w:szCs w:val="28"/>
+        </w:rPr>
+      </w:pPr>
+    </w:p>
+    <w:p>
+      <w:pPr>
+        <w:rPr>
+          <w:sz w:val="28"/>
+          <w:szCs w:val="28"/>
+        </w:rPr>
+      </w:pPr>
+    </w:p>
+    <w:p>
+      <w:pPr>
+        <w:rPr>
+          <w:sz w:val="28"/>
+          <w:szCs w:val="28"/>
+        </w:rPr>
+      </w:pPr>
+    </w:p>
+    <w:p>
+      <w:pPr>
+        <w:rPr>
+          <w:sz w:val="28"/>
+          <w:szCs w:val="28"/>
+        </w:rPr>
+      </w:pPr>
+    </w:p>
+    <w:p>
+      <w:pPr>
+        <w:rPr>
+          <w:sz w:val="28"/>
+          <w:szCs w:val="28"/>
+        </w:rPr>
+      </w:pPr>
+    </w:p>
+    <w:p>
+      <w:pPr>
+        <w:rPr>
+          <w:sz w:val="28"/>
+          <w:szCs w:val="28"/>
+        </w:rPr>
+      </w:pPr>
+    </w:p>
+    <w:p>
+      <w:pPr>
+        <w:rPr>
+          <w:sz w:val="28"/>
+          <w:szCs w:val="28"/>
+        </w:rPr>
+      </w:pPr>
+    </w:p>
+    <w:p>
+      <w:pPr>
+        <w:spacing w:after="0"/>
+        <w:rPr>
+          <w:sz w:val="28"/>
+          <w:szCs w:val="28"/>
+        </w:rPr>
+      </w:pPr>
+      <w:r>
+        <w:rPr>
+          <w:sz w:val="28"/>
+          <w:szCs w:val="28"/>
+        </w:rPr>
+        <w:t>C’est l’interface qui s’affichera lorsque le joueur cliquera sur le bouton « Véhicule »</w:t>
+      </w:r>
+    </w:p>
+    <w:p>
+      <w:pPr>
+        <w:spacing w:after="0"/>
+        <w:rPr>
+          <w:sz w:val="28"/>
+          <w:szCs w:val="28"/>
+        </w:rPr>
+      </w:pPr>
+      <w:r>
+        <w:rPr>
+          <w:sz w:val="28"/>
+          <w:szCs w:val="28"/>
+        </w:rPr>
+        <w:t>La croix au milieu représente l’image d</w:t>
+      </w:r>
+      <w:r>
+        <w:rPr>
+          <w:sz w:val="28"/>
+          <w:szCs w:val="28"/>
+        </w:rPr>
+        <w:t xml:space="preserve">u véhicule </w:t>
+      </w:r>
+      <w:r>
+        <w:rPr>
+          <w:sz w:val="28"/>
+          <w:szCs w:val="28"/>
+        </w:rPr>
+        <w:t>à afficher.</w:t>
       </w:r>
     </w:p>
     <w:p>

</xml_diff>